<commit_message>
delete some image file
</commit_message>
<xml_diff>
--- a/Documentation/Project Report Template-Website Development.docx
+++ b/Documentation/Project Report Template-Website Development.docx
@@ -20298,7 +20298,11 @@
               <w:right w:val="single" w:sz="5" w:space="0" w:color="000000"/>
             </w:tcBorders>
           </w:tcPr>
-          <w:p/>
+          <w:p>
+            <w:r>
+              <w:t>All module are tested and function properly</w:t>
+            </w:r>
+          </w:p>
         </w:tc>
       </w:tr>
       <w:tr>
@@ -22795,6 +22799,7 @@
     <w:lsdException w:name="HTML Sample" w:semiHidden="1" w:unhideWhenUsed="1"/>
     <w:lsdException w:name="HTML Typewriter" w:semiHidden="1" w:unhideWhenUsed="1"/>
     <w:lsdException w:name="HTML Variable" w:semiHidden="1" w:unhideWhenUsed="1"/>
+    <w:lsdException w:name="Normal Table" w:semiHidden="1" w:unhideWhenUsed="1"/>
     <w:lsdException w:name="annotation subject" w:semiHidden="1" w:unhideWhenUsed="1"/>
     <w:lsdException w:name="No List" w:semiHidden="1" w:unhideWhenUsed="1"/>
     <w:lsdException w:name="Outline List 1" w:semiHidden="1" w:unhideWhenUsed="1"/>
@@ -22837,8 +22842,11 @@
     <w:lsdException w:name="Table Contemporary" w:semiHidden="1" w:unhideWhenUsed="1"/>
     <w:lsdException w:name="Table Elegant" w:semiHidden="1" w:unhideWhenUsed="1"/>
     <w:lsdException w:name="Table Professional" w:semiHidden="1" w:unhideWhenUsed="1"/>
+    <w:lsdException w:name="Table Subtle 1" w:semiHidden="1" w:unhideWhenUsed="1"/>
     <w:lsdException w:name="Table Subtle 2" w:semiHidden="1" w:unhideWhenUsed="1"/>
     <w:lsdException w:name="Table Web 1" w:semiHidden="1" w:unhideWhenUsed="1"/>
+    <w:lsdException w:name="Table Web 2" w:semiHidden="1" w:unhideWhenUsed="1"/>
+    <w:lsdException w:name="Table Web 3" w:semiHidden="1" w:unhideWhenUsed="1"/>
     <w:lsdException w:name="Balloon Text" w:semiHidden="1" w:unhideWhenUsed="1"/>
     <w:lsdException w:name="Table Grid" w:uiPriority="59"/>
     <w:lsdException w:name="Table Theme" w:semiHidden="1" w:unhideWhenUsed="1"/>
@@ -23120,6 +23128,7 @@
   <w:style w:type="character" w:default="1" w:styleId="DefaultParagraphFont">
     <w:name w:val="Default Paragraph Font"/>
     <w:uiPriority w:val="1"/>
+    <w:semiHidden/>
     <w:unhideWhenUsed/>
   </w:style>
   <w:style w:type="table" w:default="1" w:styleId="TableNormal">

</xml_diff>